<commit_message>
updated version1.2.2 by SYZ onto master
</commit_message>
<xml_diff>
--- a/git bash 使用说明.docx
+++ b/git bash 使用说明.docx
@@ -47,7 +47,7 @@
                     <pic:cNvPicPr/>
                   </pic:nvPicPr>
                   <pic:blipFill>
-                    <a:blip r:embed="rId5"/>
+                    <a:blip r:embed="rId7"/>
                     <a:stretch>
                       <a:fillRect/>
                     </a:stretch>
@@ -96,10 +96,46 @@
         <w:rPr>
           <w:rFonts w:hint="eastAsia"/>
         </w:rPr>
-        <w:t>使用1处git命令进行数据更新（提交更新文件至暂存区），会出现相关warning，是触发了github的控制符（？）自动转换，用于linux/macOS 和 Windows环境切换时的符号自适应。应当取消这个功能：输入</w:t>
-      </w:r>
-      <w:r>
-        <w:t>git config --global core.autocrlf input</w:t>
+        <w:t>使用1处git命令进行数据更新（提交更新文件至暂存区），会出现相关warning，是触发了</w:t>
+      </w:r>
+      <w:proofErr w:type="spellStart"/>
+      <w:r>
+        <w:rPr>
+          <w:rFonts w:hint="eastAsia"/>
+        </w:rPr>
+        <w:t>github</w:t>
+      </w:r>
+      <w:proofErr w:type="spellEnd"/>
+      <w:r>
+        <w:rPr>
+          <w:rFonts w:hint="eastAsia"/>
+        </w:rPr>
+        <w:t>的控制符（？）自动转换，用于</w:t>
+      </w:r>
+      <w:proofErr w:type="spellStart"/>
+      <w:r>
+        <w:rPr>
+          <w:rFonts w:hint="eastAsia"/>
+        </w:rPr>
+        <w:t>linux</w:t>
+      </w:r>
+      <w:proofErr w:type="spellEnd"/>
+      <w:r>
+        <w:rPr>
+          <w:rFonts w:hint="eastAsia"/>
+        </w:rPr>
+        <w:t>/macOS 和 Windows环境切换时的符号自适应。应当取消这个功能：输入</w:t>
+      </w:r>
+      <w:r>
+        <w:t xml:space="preserve">git config --global </w:t>
+      </w:r>
+      <w:proofErr w:type="spellStart"/>
+      <w:r>
+        <w:t>core.autocrlf</w:t>
+      </w:r>
+      <w:proofErr w:type="spellEnd"/>
+      <w:r>
+        <w:t xml:space="preserve"> input</w:t>
       </w:r>
       <w:r>
         <w:rPr>
@@ -136,7 +172,7 @@
                     <pic:cNvPicPr/>
                   </pic:nvPicPr>
                   <pic:blipFill>
-                    <a:blip r:embed="rId6"/>
+                    <a:blip r:embed="rId8"/>
                     <a:stretch>
                       <a:fillRect/>
                     </a:stretch>
@@ -181,7 +217,21 @@
         <w:rPr>
           <w:rFonts w:hint="eastAsia"/>
         </w:rPr>
-        <w:t>，不添加-m选项的话会打开vim编辑器，该编辑器对新手并不友好。如果误入了的话在cmd状态下（不知道自己在什么状态下的话按几下Esc键）在键盘上敲击英文的冒号加上q再回车就可以</w:t>
+        <w:t>，不添加-m选项的话会打开vim编辑器，该编辑器对新手并不友好。如果误入了的话在</w:t>
+      </w:r>
+      <w:proofErr w:type="spellStart"/>
+      <w:r>
+        <w:rPr>
+          <w:rFonts w:hint="eastAsia"/>
+        </w:rPr>
+        <w:t>cmd</w:t>
+      </w:r>
+      <w:proofErr w:type="spellEnd"/>
+      <w:r>
+        <w:rPr>
+          <w:rFonts w:hint="eastAsia"/>
+        </w:rPr>
+        <w:t>状态下（不知道自己在什么状态下的话按几下Esc键）在键盘上敲击英文的冒号加上q再回车就可以</w:t>
       </w:r>
       <w:r>
         <w:rPr>
@@ -219,7 +269,7 @@
                     <pic:cNvPicPr/>
                   </pic:nvPicPr>
                   <pic:blipFill>
-                    <a:blip r:embed="rId7"/>
+                    <a:blip r:embed="rId9"/>
                     <a:stretch>
                       <a:fillRect/>
                     </a:stretch>
@@ -285,7 +335,21 @@
         <w:rPr>
           <w:rFonts w:hint="eastAsia"/>
         </w:rPr>
-        <w:t>推送完成后如下所示（注意，当github reject拒绝了你的push请求时，说明远程仓库有本地仓库没有的新内容，所以千万不要使用-f选项强制推送，这会覆盖掉仓库中的代码，被队友发现了会被拍死（不是））</w:t>
+        <w:t>推送完成后如下所示（注意，当</w:t>
+      </w:r>
+      <w:proofErr w:type="spellStart"/>
+      <w:r>
+        <w:rPr>
+          <w:rFonts w:hint="eastAsia"/>
+        </w:rPr>
+        <w:t>github</w:t>
+      </w:r>
+      <w:proofErr w:type="spellEnd"/>
+      <w:r>
+        <w:rPr>
+          <w:rFonts w:hint="eastAsia"/>
+        </w:rPr>
+        <w:t xml:space="preserve"> reject拒绝了你的push请求时，说明远程仓库有本地仓库没有的新内容，所以千万不要使用-f选项强制推送，这会覆盖掉仓库中的代码，被队友发现了会被拍死（不是））</w:t>
       </w:r>
       <w:r>
         <w:rPr>
@@ -322,7 +386,7 @@
                     <pic:cNvPicPr/>
                   </pic:nvPicPr>
                   <pic:blipFill>
-                    <a:blip r:embed="rId8"/>
+                    <a:blip r:embed="rId10"/>
                     <a:stretch>
                       <a:fillRect/>
                     </a:stretch>
@@ -380,10 +444,186 @@
       <w:pPr>
         <w:pStyle w:val="a9"/>
         <w:ind w:left="360"/>
-        <w:rPr>
-          <w:rFonts w:hint="eastAsia"/>
-        </w:rPr>
-      </w:pPr>
+      </w:pPr>
+    </w:p>
+    <w:p>
+      <w:pPr>
+        <w:pStyle w:val="a9"/>
+        <w:ind w:left="360"/>
+      </w:pPr>
+    </w:p>
+    <w:p>
+      <w:pPr>
+        <w:pStyle w:val="a9"/>
+        <w:ind w:left="360"/>
+      </w:pPr>
+      <w:r>
+        <w:rPr>
+          <w:rFonts w:hint="eastAsia"/>
+        </w:rPr>
+        <w:t>如何合并分支</w:t>
+      </w:r>
+    </w:p>
+    <w:p>
+      <w:pPr>
+        <w:pStyle w:val="a9"/>
+        <w:ind w:left="360"/>
+      </w:pPr>
+      <w:r>
+        <w:rPr>
+          <w:noProof/>
+        </w:rPr>
+        <w:lastRenderedPageBreak/>
+        <w:drawing>
+          <wp:inline distT="0" distB="0" distL="0" distR="0" wp14:anchorId="004A5032" wp14:editId="3F356C14">
+            <wp:extent cx="5274310" cy="5220335"/>
+            <wp:effectExtent l="0" t="0" r="2540" b="0"/>
+            <wp:docPr id="1445029559" name="图片 1"/>
+            <wp:cNvGraphicFramePr>
+              <a:graphicFrameLocks xmlns:a="http://schemas.openxmlformats.org/drawingml/2006/main" noChangeAspect="1"/>
+            </wp:cNvGraphicFramePr>
+            <a:graphic xmlns:a="http://schemas.openxmlformats.org/drawingml/2006/main">
+              <a:graphicData uri="http://schemas.openxmlformats.org/drawingml/2006/picture">
+                <pic:pic xmlns:pic="http://schemas.openxmlformats.org/drawingml/2006/picture">
+                  <pic:nvPicPr>
+                    <pic:cNvPr id="1445029559" name=""/>
+                    <pic:cNvPicPr/>
+                  </pic:nvPicPr>
+                  <pic:blipFill>
+                    <a:blip r:embed="rId11"/>
+                    <a:stretch>
+                      <a:fillRect/>
+                    </a:stretch>
+                  </pic:blipFill>
+                  <pic:spPr>
+                    <a:xfrm>
+                      <a:off x="0" y="0"/>
+                      <a:ext cx="5274310" cy="5220335"/>
+                    </a:xfrm>
+                    <a:prstGeom prst="rect">
+                      <a:avLst/>
+                    </a:prstGeom>
+                  </pic:spPr>
+                </pic:pic>
+              </a:graphicData>
+            </a:graphic>
+          </wp:inline>
+        </w:drawing>
+      </w:r>
+    </w:p>
+    <w:p>
+      <w:pPr>
+        <w:pStyle w:val="a9"/>
+        <w:ind w:left="360"/>
+      </w:pPr>
+      <w:r>
+        <w:rPr>
+          <w:noProof/>
+        </w:rPr>
+        <w:lastRenderedPageBreak/>
+        <w:drawing>
+          <wp:inline distT="0" distB="0" distL="0" distR="0" wp14:anchorId="1A1351C1" wp14:editId="5F33A8BA">
+            <wp:extent cx="5274310" cy="3781425"/>
+            <wp:effectExtent l="0" t="0" r="2540" b="9525"/>
+            <wp:docPr id="2009834892" name="图片 1"/>
+            <wp:cNvGraphicFramePr>
+              <a:graphicFrameLocks xmlns:a="http://schemas.openxmlformats.org/drawingml/2006/main" noChangeAspect="1"/>
+            </wp:cNvGraphicFramePr>
+            <a:graphic xmlns:a="http://schemas.openxmlformats.org/drawingml/2006/main">
+              <a:graphicData uri="http://schemas.openxmlformats.org/drawingml/2006/picture">
+                <pic:pic xmlns:pic="http://schemas.openxmlformats.org/drawingml/2006/picture">
+                  <pic:nvPicPr>
+                    <pic:cNvPr id="2009834892" name=""/>
+                    <pic:cNvPicPr/>
+                  </pic:nvPicPr>
+                  <pic:blipFill>
+                    <a:blip r:embed="rId12"/>
+                    <a:stretch>
+                      <a:fillRect/>
+                    </a:stretch>
+                  </pic:blipFill>
+                  <pic:spPr>
+                    <a:xfrm>
+                      <a:off x="0" y="0"/>
+                      <a:ext cx="5274310" cy="3781425"/>
+                    </a:xfrm>
+                    <a:prstGeom prst="rect">
+                      <a:avLst/>
+                    </a:prstGeom>
+                  </pic:spPr>
+                </pic:pic>
+              </a:graphicData>
+            </a:graphic>
+          </wp:inline>
+        </w:drawing>
+      </w:r>
+      <w:r>
+        <w:rPr>
+          <w:rFonts w:hint="eastAsia"/>
+        </w:rPr>
+        <w:t>被更新的master</w:t>
+      </w:r>
+    </w:p>
+    <w:p>
+      <w:pPr>
+        <w:pStyle w:val="a9"/>
+        <w:ind w:left="360"/>
+      </w:pPr>
+      <w:r>
+        <w:rPr>
+          <w:noProof/>
+        </w:rPr>
+        <w:drawing>
+          <wp:inline distT="0" distB="0" distL="0" distR="0" wp14:anchorId="43CAF98B" wp14:editId="2D1F8134">
+            <wp:extent cx="5274310" cy="4224020"/>
+            <wp:effectExtent l="0" t="0" r="2540" b="5080"/>
+            <wp:docPr id="1978594696" name="图片 1"/>
+            <wp:cNvGraphicFramePr>
+              <a:graphicFrameLocks xmlns:a="http://schemas.openxmlformats.org/drawingml/2006/main" noChangeAspect="1"/>
+            </wp:cNvGraphicFramePr>
+            <a:graphic xmlns:a="http://schemas.openxmlformats.org/drawingml/2006/main">
+              <a:graphicData uri="http://schemas.openxmlformats.org/drawingml/2006/picture">
+                <pic:pic xmlns:pic="http://schemas.openxmlformats.org/drawingml/2006/picture">
+                  <pic:nvPicPr>
+                    <pic:cNvPr id="1978594696" name=""/>
+                    <pic:cNvPicPr/>
+                  </pic:nvPicPr>
+                  <pic:blipFill>
+                    <a:blip r:embed="rId13"/>
+                    <a:stretch>
+                      <a:fillRect/>
+                    </a:stretch>
+                  </pic:blipFill>
+                  <pic:spPr>
+                    <a:xfrm>
+                      <a:off x="0" y="0"/>
+                      <a:ext cx="5274310" cy="4224020"/>
+                    </a:xfrm>
+                    <a:prstGeom prst="rect">
+                      <a:avLst/>
+                    </a:prstGeom>
+                  </pic:spPr>
+                </pic:pic>
+              </a:graphicData>
+            </a:graphic>
+          </wp:inline>
+        </w:drawing>
+      </w:r>
+    </w:p>
+    <w:p>
+      <w:pPr>
+        <w:pStyle w:val="a9"/>
+        <w:ind w:left="360"/>
+        <w:rPr>
+          <w:rFonts w:hint="eastAsia"/>
+        </w:rPr>
+      </w:pPr>
+      <w:r>
+        <w:rPr>
+          <w:rFonts w:hint="eastAsia"/>
+        </w:rPr>
+        <w:t>已经被合并的SYZ</w:t>
+      </w:r>
     </w:p>
     <w:sectPr>
       <w:pgSz w:w="11906" w:h="16838"/>
@@ -393,6 +633,68 @@
     </w:sectPr>
   </w:body>
 </w:document>
+</file>
+
+<file path=word/endnotes.xml><?xml version="1.0" encoding="utf-8"?>
+<w:endnotes xmlns:wpc="http://schemas.microsoft.com/office/word/2010/wordprocessingCanvas" xmlns:cx="http://schemas.microsoft.com/office/drawing/2014/chartex" xmlns:cx1="http://schemas.microsoft.com/office/drawing/2015/9/8/chartex" xmlns:cx2="http://schemas.microsoft.com/office/drawing/2015/10/21/chartex" xmlns:cx3="http://schemas.microsoft.com/office/drawing/2016/5/9/chartex" xmlns:cx4="http://schemas.microsoft.com/office/drawing/2016/5/10/chartex" xmlns:cx5="http://schemas.microsoft.com/office/drawing/2016/5/11/chartex" xmlns:cx6="http://schemas.microsoft.com/office/drawing/2016/5/12/chartex" xmlns:cx7="http://schemas.microsoft.com/office/drawing/2016/5/13/chartex" xmlns:cx8="http://schemas.microsoft.com/office/drawing/2016/5/14/chartex" xmlns:mc="http://schemas.openxmlformats.org/markup-compatibility/2006" xmlns:aink="http://schemas.microsoft.com/office/drawing/2016/ink" xmlns:am3d="http://schemas.microsoft.com/office/drawing/2017/model3d" xmlns:o="urn:schemas-microsoft-com:office:office" xmlns:oel="http://schemas.microsoft.com/office/2019/extlst" xmlns:r="http://schemas.openxmlformats.org/officeDocument/2006/relationships" xmlns:m="http://schemas.openxmlformats.org/officeDocument/2006/math" xmlns:v="urn:schemas-microsoft-com:vml" xmlns:wp14="http://schemas.microsoft.com/office/word/2010/wordprocessingDrawing" xmlns:wp="http://schemas.openxmlformats.org/drawingml/2006/wordprocessingDrawing" xmlns:w10="urn:schemas-microsoft-com:office:word" xmlns:w="http://schemas.openxmlformats.org/wordprocessingml/2006/main" xmlns:w14="http://schemas.microsoft.com/office/word/2010/wordml" xmlns:w15="http://schemas.microsoft.com/office/word/2012/wordml" xmlns:w16cex="http://schemas.microsoft.com/office/word/2018/wordml/cex" xmlns:w16cid="http://schemas.microsoft.com/office/word/2016/wordml/cid" xmlns:w16="http://schemas.microsoft.com/office/word/2018/wordml" xmlns:w16du="http://schemas.microsoft.com/office/word/2023/wordml/word16du" xmlns:w16sdtdh="http://schemas.microsoft.com/office/word/2020/wordml/sdtdatahash" xmlns:w16sdtfl="http://schemas.microsoft.com/office/word/2024/wordml/sdtformatlock" xmlns:w16se="http://schemas.microsoft.com/office/word/2015/wordml/symex" xmlns:wpg="http://schemas.microsoft.com/office/word/2010/wordprocessingGroup" xmlns:wpi="http://schemas.microsoft.com/office/word/2010/wordprocessingInk" xmlns:wne="http://schemas.microsoft.com/office/word/2006/wordml" xmlns:wps="http://schemas.microsoft.com/office/word/2010/wordprocessingShape" mc:Ignorable="w14 w15 w16se w16cid w16 w16cex w16sdtdh w16sdtfl w16du wp14">
+  <w:endnote w:type="separator" w:id="-1">
+    <w:p>
+      <w:pPr>
+        <w:spacing w:line="240" w:lineRule="auto"/>
+        <w:rPr>
+          <w:rFonts w:hint="eastAsia"/>
+        </w:rPr>
+      </w:pPr>
+      <w:r>
+        <w:separator/>
+      </w:r>
+    </w:p>
+  </w:endnote>
+  <w:endnote w:type="continuationSeparator" w:id="0">
+    <w:p>
+      <w:pPr>
+        <w:spacing w:line="240" w:lineRule="auto"/>
+        <w:rPr>
+          <w:rFonts w:hint="eastAsia"/>
+        </w:rPr>
+      </w:pPr>
+      <w:r>
+        <w:continuationSeparator/>
+      </w:r>
+    </w:p>
+  </w:endnote>
+</w:endnotes>
+</file>
+
+<file path=word/footnotes.xml><?xml version="1.0" encoding="utf-8"?>
+<w:footnotes xmlns:wpc="http://schemas.microsoft.com/office/word/2010/wordprocessingCanvas" xmlns:cx="http://schemas.microsoft.com/office/drawing/2014/chartex" xmlns:cx1="http://schemas.microsoft.com/office/drawing/2015/9/8/chartex" xmlns:cx2="http://schemas.microsoft.com/office/drawing/2015/10/21/chartex" xmlns:cx3="http://schemas.microsoft.com/office/drawing/2016/5/9/chartex" xmlns:cx4="http://schemas.microsoft.com/office/drawing/2016/5/10/chartex" xmlns:cx5="http://schemas.microsoft.com/office/drawing/2016/5/11/chartex" xmlns:cx6="http://schemas.microsoft.com/office/drawing/2016/5/12/chartex" xmlns:cx7="http://schemas.microsoft.com/office/drawing/2016/5/13/chartex" xmlns:cx8="http://schemas.microsoft.com/office/drawing/2016/5/14/chartex" xmlns:mc="http://schemas.openxmlformats.org/markup-compatibility/2006" xmlns:aink="http://schemas.microsoft.com/office/drawing/2016/ink" xmlns:am3d="http://schemas.microsoft.com/office/drawing/2017/model3d" xmlns:o="urn:schemas-microsoft-com:office:office" xmlns:oel="http://schemas.microsoft.com/office/2019/extlst" xmlns:r="http://schemas.openxmlformats.org/officeDocument/2006/relationships" xmlns:m="http://schemas.openxmlformats.org/officeDocument/2006/math" xmlns:v="urn:schemas-microsoft-com:vml" xmlns:wp14="http://schemas.microsoft.com/office/word/2010/wordprocessingDrawing" xmlns:wp="http://schemas.openxmlformats.org/drawingml/2006/wordprocessingDrawing" xmlns:w10="urn:schemas-microsoft-com:office:word" xmlns:w="http://schemas.openxmlformats.org/wordprocessingml/2006/main" xmlns:w14="http://schemas.microsoft.com/office/word/2010/wordml" xmlns:w15="http://schemas.microsoft.com/office/word/2012/wordml" xmlns:w16cex="http://schemas.microsoft.com/office/word/2018/wordml/cex" xmlns:w16cid="http://schemas.microsoft.com/office/word/2016/wordml/cid" xmlns:w16="http://schemas.microsoft.com/office/word/2018/wordml" xmlns:w16du="http://schemas.microsoft.com/office/word/2023/wordml/word16du" xmlns:w16sdtdh="http://schemas.microsoft.com/office/word/2020/wordml/sdtdatahash" xmlns:w16sdtfl="http://schemas.microsoft.com/office/word/2024/wordml/sdtformatlock" xmlns:w16se="http://schemas.microsoft.com/office/word/2015/wordml/symex" xmlns:wpg="http://schemas.microsoft.com/office/word/2010/wordprocessingGroup" xmlns:wpi="http://schemas.microsoft.com/office/word/2010/wordprocessingInk" xmlns:wne="http://schemas.microsoft.com/office/word/2006/wordml" xmlns:wps="http://schemas.microsoft.com/office/word/2010/wordprocessingShape" mc:Ignorable="w14 w15 w16se w16cid w16 w16cex w16sdtdh w16sdtfl w16du wp14">
+  <w:footnote w:type="separator" w:id="-1">
+    <w:p>
+      <w:pPr>
+        <w:spacing w:line="240" w:lineRule="auto"/>
+        <w:rPr>
+          <w:rFonts w:hint="eastAsia"/>
+        </w:rPr>
+      </w:pPr>
+      <w:r>
+        <w:separator/>
+      </w:r>
+    </w:p>
+  </w:footnote>
+  <w:footnote w:type="continuationSeparator" w:id="0">
+    <w:p>
+      <w:pPr>
+        <w:spacing w:line="240" w:lineRule="auto"/>
+        <w:rPr>
+          <w:rFonts w:hint="eastAsia"/>
+        </w:rPr>
+      </w:pPr>
+      <w:r>
+        <w:continuationSeparator/>
+      </w:r>
+    </w:p>
+  </w:footnote>
+</w:footnotes>
 </file>
 
 <file path=word/numbering.xml><?xml version="1.0" encoding="utf-8"?>
@@ -1412,6 +1714,69 @@
       <w:spacing w:val="5"/>
     </w:rPr>
   </w:style>
+  <w:style w:type="paragraph" w:styleId="ae">
+    <w:name w:val="header"/>
+    <w:basedOn w:val="a"/>
+    <w:link w:val="af"/>
+    <w:uiPriority w:val="99"/>
+    <w:unhideWhenUsed/>
+    <w:rsid w:val="00862CCE"/>
+    <w:pPr>
+      <w:tabs>
+        <w:tab w:val="center" w:pos="4153"/>
+        <w:tab w:val="right" w:pos="8306"/>
+      </w:tabs>
+      <w:snapToGrid w:val="0"/>
+      <w:spacing w:line="240" w:lineRule="auto"/>
+      <w:jc w:val="center"/>
+    </w:pPr>
+    <w:rPr>
+      <w:sz w:val="18"/>
+      <w:szCs w:val="18"/>
+    </w:rPr>
+  </w:style>
+  <w:style w:type="character" w:customStyle="1" w:styleId="af">
+    <w:name w:val="页眉 字符"/>
+    <w:basedOn w:val="a0"/>
+    <w:link w:val="ae"/>
+    <w:uiPriority w:val="99"/>
+    <w:rsid w:val="00862CCE"/>
+    <w:rPr>
+      <w:sz w:val="18"/>
+      <w:szCs w:val="18"/>
+    </w:rPr>
+  </w:style>
+  <w:style w:type="paragraph" w:styleId="af0">
+    <w:name w:val="footer"/>
+    <w:basedOn w:val="a"/>
+    <w:link w:val="af1"/>
+    <w:uiPriority w:val="99"/>
+    <w:unhideWhenUsed/>
+    <w:rsid w:val="00862CCE"/>
+    <w:pPr>
+      <w:tabs>
+        <w:tab w:val="center" w:pos="4153"/>
+        <w:tab w:val="right" w:pos="8306"/>
+      </w:tabs>
+      <w:snapToGrid w:val="0"/>
+      <w:spacing w:line="240" w:lineRule="auto"/>
+    </w:pPr>
+    <w:rPr>
+      <w:sz w:val="18"/>
+      <w:szCs w:val="18"/>
+    </w:rPr>
+  </w:style>
+  <w:style w:type="character" w:customStyle="1" w:styleId="af1">
+    <w:name w:val="页脚 字符"/>
+    <w:basedOn w:val="a0"/>
+    <w:link w:val="af0"/>
+    <w:uiPriority w:val="99"/>
+    <w:rsid w:val="00862CCE"/>
+    <w:rPr>
+      <w:sz w:val="18"/>
+      <w:szCs w:val="18"/>
+    </w:rPr>
+  </w:style>
 </w:styles>
 </file>
 

</xml_diff>